<commit_message>
code cleanup, document & bugfix in terms creation
</commit_message>
<xml_diff>
--- a/documents/WeeklyStatusReport/status_1005.docx
+++ b/documents/WeeklyStatusReport/status_1005.docx
@@ -72,19 +72,9 @@
                 <w:lang w:val="en-GB"/>
               </w:rPr>
             </w:pPr>
-            <w:proofErr w:type="spellStart"/>
-            <w:r>
-              <w:t>Edited</w:t>
-            </w:r>
-            <w:proofErr w:type="spellEnd"/>
-            <w:r>
-              <w:t xml:space="preserve"> </w:t>
-            </w:r>
-            <w:proofErr w:type="spellStart"/>
-            <w:r>
-              <w:t>by</w:t>
-            </w:r>
-            <w:proofErr w:type="spellEnd"/>
+            <w:r>
+              <w:t>Edited by</w:t>
+            </w:r>
           </w:p>
         </w:tc>
         <w:tc>
@@ -151,11 +141,9 @@
               <w:jc w:val="center"/>
               <w:cnfStyle w:val="100000000000" w:firstRow="1" w:lastRow="0" w:firstColumn="0" w:lastColumn="0" w:oddVBand="0" w:evenVBand="0" w:oddHBand="0" w:evenHBand="0" w:firstRowFirstColumn="0" w:firstRowLastColumn="0" w:lastRowFirstColumn="0" w:lastRowLastColumn="0"/>
             </w:pPr>
-            <w:proofErr w:type="spellStart"/>
             <w:r>
               <w:t>Done</w:t>
             </w:r>
-            <w:proofErr w:type="spellEnd"/>
           </w:p>
         </w:tc>
       </w:tr>
@@ -196,31 +184,13 @@
                 <w:bCs/>
               </w:rPr>
             </w:pPr>
-            <w:proofErr w:type="spellStart"/>
             <w:r>
               <w:rPr>
                 <w:b/>
                 <w:bCs/>
               </w:rPr>
-              <w:t>Previous</w:t>
-            </w:r>
-            <w:proofErr w:type="spellEnd"/>
-            <w:r>
-              <w:rPr>
-                <w:b/>
-                <w:bCs/>
-              </w:rPr>
-              <w:t xml:space="preserve"> </w:t>
-            </w:r>
-            <w:proofErr w:type="spellStart"/>
-            <w:r>
-              <w:rPr>
-                <w:b/>
-                <w:bCs/>
-              </w:rPr>
-              <w:t>tasks</w:t>
-            </w:r>
-            <w:proofErr w:type="spellEnd"/>
+              <w:t>Previous tasks</w:t>
+            </w:r>
           </w:p>
         </w:tc>
         <w:tc>
@@ -942,13 +912,8 @@
                 <w:lang w:val="en-GB"/>
               </w:rPr>
             </w:pPr>
-            <w:proofErr w:type="spellStart"/>
-            <w:r>
-              <w:t>TimeFlip</w:t>
-            </w:r>
-            <w:proofErr w:type="spellEnd"/>
-            <w:r>
-              <w:t xml:space="preserve"> Setup</w:t>
+            <w:r>
+              <w:t>TimeFlip Setup</w:t>
             </w:r>
           </w:p>
         </w:tc>
@@ -1239,13 +1204,8 @@
               <w:cnfStyle w:val="000000000000" w:firstRow="0" w:lastRow="0" w:firstColumn="0" w:lastColumn="0" w:oddVBand="0" w:evenVBand="0" w:oddHBand="0" w:evenHBand="0" w:firstRowFirstColumn="0" w:firstRowLastColumn="0" w:lastRowFirstColumn="0" w:lastRowLastColumn="0"/>
             </w:pPr>
             <w:r>
-              <w:t xml:space="preserve">Database </w:t>
-            </w:r>
-            <w:proofErr w:type="spellStart"/>
-            <w:r>
-              <w:t>data</w:t>
-            </w:r>
-            <w:proofErr w:type="spellEnd"/>
+              <w:t>Database data</w:t>
+            </w:r>
           </w:p>
         </w:tc>
         <w:tc>
@@ -1622,7 +1582,6 @@
                 <w:bCs/>
               </w:rPr>
             </w:pPr>
-            <w:proofErr w:type="spellStart"/>
             <w:r>
               <w:rPr>
                 <w:b/>
@@ -1630,23 +1589,13 @@
               </w:rPr>
               <w:t>Recent</w:t>
             </w:r>
-            <w:proofErr w:type="spellEnd"/>
             <w:r>
               <w:rPr>
                 <w:b/>
                 <w:bCs/>
               </w:rPr>
-              <w:t xml:space="preserve"> </w:t>
-            </w:r>
-            <w:proofErr w:type="spellStart"/>
-            <w:r>
-              <w:rPr>
-                <w:b/>
-                <w:bCs/>
-              </w:rPr>
-              <w:t>tasks</w:t>
-            </w:r>
-            <w:proofErr w:type="spellEnd"/>
+              <w:t xml:space="preserve"> tasks</w:t>
+            </w:r>
           </w:p>
         </w:tc>
         <w:tc>
@@ -2412,7 +2361,6 @@
                 <w:lang w:val="en-US"/>
               </w:rPr>
             </w:pPr>
-            <w:proofErr w:type="spellStart"/>
             <w:r>
               <w:rPr>
                 <w:lang w:val="en-US"/>
@@ -2423,14 +2371,7 @@
               <w:rPr>
                 <w:lang w:val="en-US"/>
               </w:rPr>
-              <w:t>ing</w:t>
-            </w:r>
-            <w:proofErr w:type="spellEnd"/>
-            <w:r>
-              <w:rPr>
-                <w:lang w:val="en-US"/>
-              </w:rPr>
-              <w:t xml:space="preserve"> I</w:t>
+              <w:t>ing I</w:t>
             </w:r>
           </w:p>
         </w:tc>
@@ -2576,14 +2517,12 @@
                 <w:lang w:val="en-US"/>
               </w:rPr>
             </w:pPr>
-            <w:proofErr w:type="spellStart"/>
             <w:r>
               <w:rPr>
                 <w:lang w:val="en-US"/>
               </w:rPr>
               <w:t>Testdrehbuch</w:t>
             </w:r>
-            <w:proofErr w:type="spellEnd"/>
           </w:p>
         </w:tc>
         <w:tc>
@@ -2596,13 +2535,8 @@
               <w:jc w:val="left"/>
               <w:cnfStyle w:val="000000100000" w:firstRow="0" w:lastRow="0" w:firstColumn="0" w:lastColumn="0" w:oddVBand="0" w:evenVBand="0" w:oddHBand="1" w:evenHBand="0" w:firstRowFirstColumn="0" w:firstRowLastColumn="0" w:lastRowFirstColumn="0" w:lastRowLastColumn="0"/>
             </w:pPr>
-            <w:proofErr w:type="spellStart"/>
-            <w:r>
-              <w:t>Falminia</w:t>
-            </w:r>
-            <w:proofErr w:type="spellEnd"/>
-            <w:r>
-              <w:t xml:space="preserve"> / Angela</w:t>
+            <w:r>
+              <w:t>Falminia / Angela</w:t>
             </w:r>
           </w:p>
         </w:tc>
@@ -2699,13 +2633,8 @@
               <w:cnfStyle w:val="000000000000" w:firstRow="0" w:lastRow="0" w:firstColumn="0" w:lastColumn="0" w:oddVBand="0" w:evenVBand="0" w:oddHBand="0" w:evenHBand="0" w:firstRowFirstColumn="0" w:firstRowLastColumn="0" w:lastRowFirstColumn="0" w:lastRowLastColumn="0"/>
             </w:pPr>
             <w:r>
-              <w:t xml:space="preserve">Hardware </w:t>
-            </w:r>
-            <w:proofErr w:type="spellStart"/>
-            <w:r>
-              <w:t>integration</w:t>
-            </w:r>
-            <w:proofErr w:type="spellEnd"/>
+              <w:t>Hardware integration</w:t>
+            </w:r>
           </w:p>
         </w:tc>
         <w:tc>
@@ -2764,7 +2693,13 @@
               <w:cnfStyle w:val="000000000000" w:firstRow="0" w:lastRow="0" w:firstColumn="0" w:lastColumn="0" w:oddVBand="0" w:evenVBand="0" w:oddHBand="0" w:evenHBand="0" w:firstRowFirstColumn="0" w:firstRowLastColumn="0" w:lastRowFirstColumn="0" w:lastRowLastColumn="0"/>
             </w:pPr>
             <w:r>
-              <w:t>12.05.</w:t>
+              <w:t>1</w:t>
+            </w:r>
+            <w:r>
+              <w:t>2</w:t>
+            </w:r>
+            <w:r>
+              <w:t>.05.</w:t>
             </w:r>
           </w:p>
         </w:tc>
@@ -2782,6 +2717,14 @@
                 <w:lang w:val="en-GB"/>
               </w:rPr>
             </w:pPr>
+            <w:r>
+              <w:rPr>
+                <w:rFonts w:ascii="Wingdings" w:hAnsi="Wingdings"/>
+                <w:b/>
+                <w:color w:val="00B050"/>
+              </w:rPr>
+              <w:t>ü</w:t>
+            </w:r>
           </w:p>
         </w:tc>
       </w:tr>
@@ -3359,13 +3302,8 @@
                 <w:lang w:val="en-GB"/>
               </w:rPr>
             </w:pPr>
-            <w:proofErr w:type="spellStart"/>
-            <w:r>
-              <w:t>JUnit</w:t>
-            </w:r>
-            <w:proofErr w:type="spellEnd"/>
-            <w:r>
-              <w:t xml:space="preserve"> </w:t>
+            <w:r>
+              <w:t xml:space="preserve">JUnit </w:t>
             </w:r>
             <w:r>
               <w:t>Test</w:t>
@@ -3499,11 +3437,9 @@
               <w:jc w:val="left"/>
               <w:cnfStyle w:val="000000000000" w:firstRow="0" w:lastRow="0" w:firstColumn="0" w:lastColumn="0" w:oddVBand="0" w:evenVBand="0" w:oddHBand="0" w:evenHBand="0" w:firstRowFirstColumn="0" w:firstRowLastColumn="0" w:lastRowFirstColumn="0" w:lastRowLastColumn="0"/>
             </w:pPr>
-            <w:proofErr w:type="spellStart"/>
             <w:r>
               <w:t>Dockerization</w:t>
             </w:r>
-            <w:proofErr w:type="spellEnd"/>
           </w:p>
         </w:tc>
         <w:tc>
@@ -3736,19 +3672,11 @@
               <w:jc w:val="left"/>
               <w:cnfStyle w:val="000000000000" w:firstRow="0" w:lastRow="0" w:firstColumn="0" w:lastColumn="0" w:oddVBand="0" w:evenVBand="0" w:oddHBand="0" w:evenHBand="0" w:firstRowFirstColumn="0" w:firstRowLastColumn="0" w:lastRowFirstColumn="0" w:lastRowLastColumn="0"/>
             </w:pPr>
-            <w:proofErr w:type="spellStart"/>
-            <w:r>
-              <w:rPr>
-                <w:lang w:val="en-US"/>
-              </w:rPr>
-              <w:t>Bugfixing</w:t>
-            </w:r>
-            <w:proofErr w:type="spellEnd"/>
-            <w:r>
-              <w:rPr>
-                <w:lang w:val="en-US"/>
-              </w:rPr>
-              <w:t xml:space="preserve"> II</w:t>
+            <w:r>
+              <w:rPr>
+                <w:lang w:val="en-US"/>
+              </w:rPr>
+              <w:t>Bugfixing II</w:t>
             </w:r>
           </w:p>
         </w:tc>
@@ -3869,13 +3797,8 @@
               <w:cnfStyle w:val="000000100000" w:firstRow="0" w:lastRow="0" w:firstColumn="0" w:lastColumn="0" w:oddVBand="0" w:evenVBand="0" w:oddHBand="1" w:evenHBand="0" w:firstRowFirstColumn="0" w:firstRowLastColumn="0" w:lastRowFirstColumn="0" w:lastRowLastColumn="0"/>
             </w:pPr>
             <w:r>
-              <w:t xml:space="preserve">Code </w:t>
-            </w:r>
-            <w:proofErr w:type="spellStart"/>
-            <w:r>
-              <w:t>doku</w:t>
-            </w:r>
-            <w:proofErr w:type="spellEnd"/>
+              <w:t>Code doku</w:t>
+            </w:r>
           </w:p>
         </w:tc>
         <w:tc>
@@ -4235,33 +4158,8 @@
                 <w:b/>
                 <w:bCs/>
               </w:rPr>
-              <w:t xml:space="preserve">Final </w:t>
-            </w:r>
-            <w:proofErr w:type="spellStart"/>
-            <w:r>
-              <w:rPr>
-                <w:b/>
-                <w:bCs/>
-              </w:rPr>
-              <w:t>project</w:t>
-            </w:r>
-            <w:proofErr w:type="spellEnd"/>
-            <w:r>
-              <w:rPr>
-                <w:b/>
-                <w:bCs/>
-              </w:rPr>
-              <w:t xml:space="preserve"> </w:t>
-            </w:r>
-            <w:proofErr w:type="spellStart"/>
-            <w:r>
-              <w:rPr>
-                <w:b/>
-                <w:bCs/>
-              </w:rPr>
-              <w:t>results</w:t>
-            </w:r>
-            <w:proofErr w:type="spellEnd"/>
+              <w:t>Final project results</w:t>
+            </w:r>
           </w:p>
         </w:tc>
         <w:tc>
@@ -4418,17 +4316,8 @@
                 <w:b/>
                 <w:bCs/>
               </w:rPr>
-              <w:t xml:space="preserve">Final </w:t>
-            </w:r>
-            <w:proofErr w:type="spellStart"/>
-            <w:r>
-              <w:rPr>
-                <w:b/>
-                <w:bCs/>
-              </w:rPr>
-              <w:t>presentation</w:t>
-            </w:r>
-            <w:proofErr w:type="spellEnd"/>
+              <w:t>Final presentation</w:t>
+            </w:r>
           </w:p>
         </w:tc>
         <w:tc>
@@ -4606,33 +4495,8 @@
                 <w:sz w:val="32"/>
                 <w:szCs w:val="32"/>
               </w:rPr>
-              <w:t xml:space="preserve">game </w:t>
-            </w:r>
-            <w:proofErr w:type="spellStart"/>
-            <w:r>
-              <w:rPr>
-                <w:sz w:val="32"/>
-                <w:szCs w:val="32"/>
-              </w:rPr>
-              <w:t>data</w:t>
-            </w:r>
-            <w:proofErr w:type="spellEnd"/>
-            <w:r>
-              <w:rPr>
-                <w:sz w:val="32"/>
-                <w:szCs w:val="32"/>
-              </w:rPr>
-              <w:t xml:space="preserve"> </w:t>
-            </w:r>
-            <w:proofErr w:type="spellStart"/>
-            <w:r>
-              <w:rPr>
-                <w:sz w:val="32"/>
-                <w:szCs w:val="32"/>
-              </w:rPr>
-              <w:t>dump</w:t>
-            </w:r>
-            <w:proofErr w:type="spellEnd"/>
+              <w:t>game data dump</w:t>
+            </w:r>
           </w:p>
           <w:p>
             <w:pPr>
@@ -4647,63 +4511,13 @@
                 <w:szCs w:val="32"/>
               </w:rPr>
             </w:pPr>
-            <w:proofErr w:type="spellStart"/>
-            <w:r>
-              <w:rPr>
-                <w:sz w:val="32"/>
-                <w:szCs w:val="32"/>
-              </w:rPr>
-              <w:t>putting</w:t>
-            </w:r>
-            <w:proofErr w:type="spellEnd"/>
-            <w:r>
-              <w:rPr>
-                <w:sz w:val="32"/>
-                <w:szCs w:val="32"/>
-              </w:rPr>
-              <w:t xml:space="preserve"> </w:t>
-            </w:r>
-            <w:proofErr w:type="spellStart"/>
-            <w:r>
-              <w:rPr>
-                <w:sz w:val="32"/>
-                <w:szCs w:val="32"/>
-              </w:rPr>
-              <w:t>hardware</w:t>
-            </w:r>
-            <w:proofErr w:type="spellEnd"/>
-            <w:r>
-              <w:rPr>
-                <w:sz w:val="32"/>
-                <w:szCs w:val="32"/>
-              </w:rPr>
-              <w:t xml:space="preserve"> &amp; </w:t>
-            </w:r>
-            <w:proofErr w:type="spellStart"/>
-            <w:r>
-              <w:rPr>
-                <w:sz w:val="32"/>
-                <w:szCs w:val="32"/>
-              </w:rPr>
-              <w:t>software</w:t>
-            </w:r>
-            <w:proofErr w:type="spellEnd"/>
-            <w:r>
-              <w:rPr>
-                <w:sz w:val="32"/>
-                <w:szCs w:val="32"/>
-              </w:rPr>
-              <w:t xml:space="preserve"> </w:t>
-            </w:r>
-            <w:proofErr w:type="spellStart"/>
-            <w:r>
-              <w:rPr>
-                <w:sz w:val="32"/>
-                <w:szCs w:val="32"/>
-              </w:rPr>
-              <w:t>together</w:t>
-            </w:r>
-            <w:proofErr w:type="spellEnd"/>
+            <w:r>
+              <w:rPr>
+                <w:sz w:val="32"/>
+                <w:szCs w:val="32"/>
+              </w:rPr>
+              <w:t>putting hardware &amp; software together</w:t>
+            </w:r>
           </w:p>
           <w:p>
             <w:pPr>
@@ -4719,39 +4533,7 @@
                 <w:sz w:val="32"/>
                 <w:szCs w:val="32"/>
               </w:rPr>
-              <w:t xml:space="preserve">BLE, </w:t>
-            </w:r>
-            <w:proofErr w:type="spellStart"/>
-            <w:r>
-              <w:rPr>
-                <w:sz w:val="32"/>
-                <w:szCs w:val="32"/>
-              </w:rPr>
-              <w:t>timeflip</w:t>
-            </w:r>
-            <w:proofErr w:type="spellEnd"/>
-            <w:r>
-              <w:rPr>
-                <w:sz w:val="32"/>
-                <w:szCs w:val="32"/>
-              </w:rPr>
-              <w:t xml:space="preserve">, </w:t>
-            </w:r>
-            <w:proofErr w:type="spellStart"/>
-            <w:r>
-              <w:rPr>
-                <w:sz w:val="32"/>
-                <w:szCs w:val="32"/>
-              </w:rPr>
-              <w:t>software</w:t>
-            </w:r>
-            <w:proofErr w:type="spellEnd"/>
-            <w:r>
-              <w:rPr>
-                <w:sz w:val="32"/>
-                <w:szCs w:val="32"/>
-              </w:rPr>
-              <w:t>, REST</w:t>
+              <w:t>BLE, timeflip, software, REST</w:t>
             </w:r>
           </w:p>
           <w:p>
@@ -4767,31 +4549,13 @@
                 <w:szCs w:val="32"/>
               </w:rPr>
             </w:pPr>
-            <w:proofErr w:type="spellStart"/>
-            <w:r>
-              <w:rPr>
-                <w:sz w:val="32"/>
-                <w:szCs w:val="32"/>
-              </w:rPr>
-              <w:t>user</w:t>
-            </w:r>
-            <w:proofErr w:type="spellEnd"/>
-            <w:r>
-              <w:rPr>
-                <w:sz w:val="32"/>
-                <w:szCs w:val="32"/>
-              </w:rPr>
-              <w:t xml:space="preserve"> </w:t>
-            </w:r>
-            <w:proofErr w:type="spellStart"/>
-            <w:r>
-              <w:rPr>
-                <w:sz w:val="32"/>
-                <w:szCs w:val="32"/>
-              </w:rPr>
-              <w:t>creation</w:t>
-            </w:r>
-            <w:proofErr w:type="spellEnd"/>
+            <w:r>
+              <w:rPr>
+                <w:sz w:val="32"/>
+                <w:szCs w:val="32"/>
+              </w:rPr>
+              <w:t>user creation</w:t>
+            </w:r>
           </w:p>
           <w:p>
             <w:pPr>
@@ -4813,16 +4577,7 @@
                 <w:szCs w:val="32"/>
                 <w:lang w:val="en-GB"/>
               </w:rPr>
-              <w:t xml:space="preserve">Lobby stats: </w:t>
-            </w:r>
-            <w:proofErr w:type="spellStart"/>
-            <w:r>
-              <w:rPr>
-                <w:sz w:val="32"/>
-                <w:szCs w:val="32"/>
-                <w:lang w:val="en-GB"/>
-              </w:rPr>
-              <w:t>highscore</w:t>
+              <w:t>Lobby stats: highscore</w:t>
             </w:r>
             <w:r>
               <w:rPr>
@@ -4832,7 +4587,6 @@
               </w:rPr>
               <w:t>s</w:t>
             </w:r>
-            <w:proofErr w:type="spellEnd"/>
             <w:r>
               <w:rPr>
                 <w:sz w:val="32"/>
@@ -4898,25 +4652,7 @@
                 <w:szCs w:val="32"/>
                 <w:lang w:val="en-GB"/>
               </w:rPr>
-              <w:t xml:space="preserve">next: hardware, </w:t>
-            </w:r>
-            <w:proofErr w:type="spellStart"/>
-            <w:r>
-              <w:rPr>
-                <w:sz w:val="32"/>
-                <w:szCs w:val="32"/>
-                <w:lang w:val="en-GB"/>
-              </w:rPr>
-              <w:t>bugfixing</w:t>
-            </w:r>
-            <w:proofErr w:type="spellEnd"/>
-            <w:r>
-              <w:rPr>
-                <w:sz w:val="32"/>
-                <w:szCs w:val="32"/>
-                <w:lang w:val="en-GB"/>
-              </w:rPr>
-              <w:t>, game play</w:t>
+              <w:t>next: hardware, bugfixing, game play</w:t>
             </w:r>
           </w:p>
           <w:p>
@@ -5142,18 +4878,8 @@
                 <w:szCs w:val="32"/>
                 <w:lang w:val="en-GB"/>
               </w:rPr>
-              <w:t xml:space="preserve"> tests, </w:t>
-            </w:r>
-            <w:proofErr w:type="spellStart"/>
-            <w:r>
-              <w:rPr>
-                <w:sz w:val="32"/>
-                <w:szCs w:val="32"/>
-                <w:lang w:val="en-GB"/>
-              </w:rPr>
-              <w:t>Testdrehbuch</w:t>
-            </w:r>
-            <w:proofErr w:type="spellEnd"/>
+              <w:t xml:space="preserve"> tests, Testdrehbuch</w:t>
+            </w:r>
           </w:p>
           <w:p>
             <w:pPr>
@@ -5275,18 +5001,8 @@
                 <w:szCs w:val="32"/>
                 <w:lang w:val="en-GB"/>
               </w:rPr>
-              <w:t xml:space="preserve">next: JUnit tests, </w:t>
-            </w:r>
-            <w:proofErr w:type="spellStart"/>
-            <w:r>
-              <w:rPr>
-                <w:sz w:val="32"/>
-                <w:szCs w:val="32"/>
-                <w:lang w:val="en-GB"/>
-              </w:rPr>
-              <w:t>Testdrehbuch</w:t>
-            </w:r>
-            <w:proofErr w:type="spellEnd"/>
+              <w:t>next: JUnit tests, Testdrehbuch</w:t>
+            </w:r>
           </w:p>
           <w:p>
             <w:pPr>
@@ -5506,18 +5222,8 @@
                 <w:szCs w:val="32"/>
                 <w:lang w:val="en-GB"/>
               </w:rPr>
-              <w:t xml:space="preserve">Frontend </w:t>
-            </w:r>
-            <w:proofErr w:type="spellStart"/>
-            <w:r>
-              <w:rPr>
-                <w:sz w:val="32"/>
-                <w:szCs w:val="32"/>
-                <w:lang w:val="en-GB"/>
-              </w:rPr>
-              <w:t>userrollen</w:t>
-            </w:r>
-            <w:proofErr w:type="spellEnd"/>
+              <w:t>Frontend userrollen</w:t>
+            </w:r>
           </w:p>
           <w:p>
             <w:pPr>
@@ -5593,18 +5299,8 @@
                 <w:szCs w:val="32"/>
                 <w:lang w:val="en-GB"/>
               </w:rPr>
-              <w:t xml:space="preserve">: </w:t>
-            </w:r>
-            <w:proofErr w:type="spellStart"/>
-            <w:r>
-              <w:rPr>
-                <w:sz w:val="32"/>
-                <w:szCs w:val="32"/>
-                <w:lang w:val="en-GB"/>
-              </w:rPr>
-              <w:t>highscores</w:t>
-            </w:r>
-            <w:proofErr w:type="spellEnd"/>
+              <w:t>: highscores</w:t>
+            </w:r>
           </w:p>
           <w:p>
             <w:pPr>
@@ -5685,18 +5381,8 @@
                 <w:szCs w:val="32"/>
                 <w:lang w:val="en-GB"/>
               </w:rPr>
-              <w:t xml:space="preserve">next: frontend, </w:t>
-            </w:r>
-            <w:proofErr w:type="spellStart"/>
-            <w:r>
-              <w:rPr>
-                <w:sz w:val="32"/>
-                <w:szCs w:val="32"/>
-                <w:lang w:val="en-GB"/>
-              </w:rPr>
-              <w:t>bugfixing</w:t>
-            </w:r>
-            <w:proofErr w:type="spellEnd"/>
+              <w:t>next: frontend, bugfixing</w:t>
+            </w:r>
           </w:p>
           <w:p>
             <w:pPr>
@@ -5833,7 +5519,6 @@
                 <w:lang w:val="en-GB"/>
               </w:rPr>
             </w:pPr>
-            <w:proofErr w:type="spellStart"/>
             <w:r>
               <w:rPr>
                 <w:sz w:val="32"/>
@@ -5842,7 +5527,6 @@
               </w:rPr>
               <w:t>bugfixing</w:t>
             </w:r>
-            <w:proofErr w:type="spellEnd"/>
           </w:p>
           <w:p>
             <w:pPr>
@@ -5879,7 +5563,6 @@
               </w:rPr>
               <w:t xml:space="preserve">next: </w:t>
             </w:r>
-            <w:proofErr w:type="spellStart"/>
             <w:r>
               <w:rPr>
                 <w:sz w:val="32"/>
@@ -5888,7 +5571,6 @@
               </w:rPr>
               <w:t>bugfixing</w:t>
             </w:r>
-            <w:proofErr w:type="spellEnd"/>
           </w:p>
         </w:tc>
       </w:tr>

</xml_diff>